<commit_message>
Add: I added all code for the EA!
</commit_message>
<xml_diff>
--- a/programacion_net_II/U2_EA/DPRN2_U2_EA_FRGA.docx
+++ b/programacion_net_II/U2_EA/DPRN2_U2_EA_FRGA.docx
@@ -26,7 +26,7 @@
           <w:lang w:val="es-MX" w:eastAsia="es-MX"/>
         </w:rPr>
         <w:drawing>
-          <wp:anchor distT="0" distB="0" distL="114300" distR="114300" simplePos="0" relativeHeight="251658240" behindDoc="1" locked="0" layoutInCell="1" allowOverlap="1" wp14:anchorId="05565A3B" wp14:editId="05A8A648">
+          <wp:anchor distT="0" distB="0" distL="114300" distR="114300" simplePos="0" relativeHeight="251658240" behindDoc="1" locked="0" layoutInCell="1" allowOverlap="1" wp14:anchorId="05565A3B" wp14:editId="581A81EB">
             <wp:simplePos x="0" y="0"/>
             <wp:positionH relativeFrom="page">
               <wp:align>right</wp:align>
@@ -255,13 +255,6 @@
         </w:p>
         <w:p>
           <w:pPr>
-            <w:rPr>
-              <w:rFonts w:ascii="Montserrat" w:hAnsi="Montserrat"/>
-            </w:rPr>
-          </w:pPr>
-        </w:p>
-        <w:p>
-          <w:pPr>
             <w:widowControl w:val="0"/>
             <w:spacing w:line="360" w:lineRule="auto"/>
             <w:ind w:left="2124" w:firstLine="708"/>
@@ -290,6 +283,15 @@
               <w:lang w:val="es-MX" w:eastAsia="es-MX"/>
             </w:rPr>
             <w:t xml:space="preserve"> </w:t>
+          </w:r>
+          <w:r>
+            <w:rPr>
+              <w:rFonts w:ascii="Montserrat" w:eastAsia="Arial" w:hAnsi="Montserrat" w:cs="Arial"/>
+              <w:sz w:val="32"/>
+              <w:szCs w:val="32"/>
+              <w:lang w:val="es-MX" w:eastAsia="es-MX"/>
+            </w:rPr>
+            <w:t>Sexto Semestre</w:t>
           </w:r>
         </w:p>
         <w:p>
@@ -322,6 +324,15 @@
               <w:lang w:val="es-MX" w:eastAsia="es-MX"/>
             </w:rPr>
             <w:t xml:space="preserve"> </w:t>
+          </w:r>
+          <w:r>
+            <w:rPr>
+              <w:rFonts w:ascii="Montserrat" w:eastAsia="Arial" w:hAnsi="Montserrat" w:cs="Arial"/>
+              <w:sz w:val="32"/>
+              <w:szCs w:val="32"/>
+              <w:lang w:val="es-MX" w:eastAsia="es-MX"/>
+            </w:rPr>
+            <w:t xml:space="preserve"> Programación net II</w:t>
           </w:r>
         </w:p>
         <w:p>
@@ -356,12 +367,22 @@
             </w:rPr>
             <w:t>:</w:t>
           </w:r>
+          <w:r>
+            <w:rPr>
+              <w:rFonts w:ascii="Montserrat" w:eastAsia="Arial" w:hAnsi="Montserrat" w:cs="Arial"/>
+              <w:b/>
+              <w:sz w:val="32"/>
+              <w:szCs w:val="32"/>
+              <w:lang w:val="es-MX" w:eastAsia="es-MX"/>
+            </w:rPr>
+            <w:t xml:space="preserve"> Herencia y polimorfismo en el lenguaje de programación C Sharp</w:t>
+          </w:r>
         </w:p>
         <w:p>
           <w:pPr>
             <w:widowControl w:val="0"/>
             <w:spacing w:line="360" w:lineRule="auto"/>
-            <w:ind w:left="2124" w:firstLine="708"/>
+            <w:ind w:left="2124"/>
             <w:rPr>
               <w:rFonts w:ascii="Montserrat" w:eastAsia="Arial" w:hAnsi="Montserrat" w:cs="Arial"/>
               <w:sz w:val="32"/>
@@ -377,14 +398,16 @@
               <w:szCs w:val="32"/>
               <w:lang w:val="es-MX" w:eastAsia="es-MX"/>
             </w:rPr>
-            <w:t xml:space="preserve">Actividad: </w:t>
+            <w:t>Evidencia de Aprendizaje: Herencia, Polimorfismo y sobreescritura.</w:t>
           </w:r>
         </w:p>
         <w:p>
           <w:pPr>
             <w:widowControl w:val="0"/>
+            <w:tabs>
+              <w:tab w:val="center" w:pos="5835"/>
+            </w:tabs>
             <w:spacing w:line="360" w:lineRule="auto"/>
-            <w:ind w:left="2124" w:firstLine="708"/>
             <w:rPr>
               <w:rFonts w:ascii="Montserrat" w:eastAsia="Arial" w:hAnsi="Montserrat" w:cs="Arial"/>
               <w:sz w:val="32"/>
@@ -404,15 +427,15 @@
             <mc:AlternateContent>
               <mc:Choice Requires="wps">
                 <w:drawing>
-                  <wp:anchor distT="0" distB="0" distL="114300" distR="114300" simplePos="0" relativeHeight="251658241" behindDoc="0" locked="0" layoutInCell="1" allowOverlap="1" wp14:anchorId="3CE2BB20" wp14:editId="725EF79B">
+                  <wp:anchor distT="0" distB="0" distL="114300" distR="114300" simplePos="0" relativeHeight="251658241" behindDoc="0" locked="0" layoutInCell="1" allowOverlap="1" wp14:anchorId="3CE2BB20" wp14:editId="30E966CE">
                     <wp:simplePos x="0" y="0"/>
-                    <wp:positionH relativeFrom="column">
-                      <wp:posOffset>1434465</wp:posOffset>
+                    <wp:positionH relativeFrom="margin">
+                      <wp:posOffset>1243965</wp:posOffset>
                     </wp:positionH>
                     <wp:positionV relativeFrom="paragraph">
-                      <wp:posOffset>182245</wp:posOffset>
+                      <wp:posOffset>6985</wp:posOffset>
                     </wp:positionV>
-                    <wp:extent cx="4176395" cy="1752600"/>
+                    <wp:extent cx="5113020" cy="1752600"/>
                     <wp:effectExtent l="0" t="0" r="0" b="0"/>
                     <wp:wrapNone/>
                     <wp:docPr id="24" name="Cuadro de texto 6"/>
@@ -428,7 +451,7 @@
                           <wps:spPr>
                             <a:xfrm>
                               <a:off x="0" y="0"/>
-                              <a:ext cx="4176395" cy="1752600"/>
+                              <a:ext cx="5113020" cy="1752600"/>
                             </a:xfrm>
                             <a:prstGeom prst="rect">
                               <a:avLst/>
@@ -479,6 +502,15 @@
                                   </w:rPr>
                                   <w:t xml:space="preserve"> </w:t>
                                 </w:r>
+                                <w:r>
+                                  <w:rPr>
+                                    <w:rFonts w:ascii="Montserrat Medium" w:hAnsi="Montserrat Medium"/>
+                                    <w:bCs/>
+                                    <w:sz w:val="28"/>
+                                    <w:szCs w:val="28"/>
+                                  </w:rPr>
+                                  <w:t>Francisco González Antonio</w:t>
+                                </w:r>
                               </w:p>
                               <w:p>
                                 <w:pPr>
@@ -509,6 +541,15 @@
                                   </w:rPr>
                                   <w:t xml:space="preserve"> </w:t>
                                 </w:r>
+                                <w:r>
+                                  <w:rPr>
+                                    <w:rFonts w:ascii="Montserrat Medium" w:hAnsi="Montserrat Medium"/>
+                                    <w:bCs/>
+                                    <w:sz w:val="28"/>
+                                    <w:szCs w:val="28"/>
+                                  </w:rPr>
+                                  <w:t>ES1821009465</w:t>
+                                </w:r>
                               </w:p>
                               <w:p>
                                 <w:pPr>
@@ -531,18 +572,6 @@
                                   </w:rPr>
                                   <w:t xml:space="preserve">Grupo: </w:t>
                                 </w:r>
-                              </w:p>
-                              <w:p>
-                                <w:pPr>
-                                  <w:spacing w:line="360" w:lineRule="auto"/>
-                                  <w:rPr>
-                                    <w:rFonts w:ascii="Montserrat Medium" w:hAnsi="Montserrat Medium"/>
-                                    <w:b/>
-                                    <w:bCs/>
-                                    <w:sz w:val="28"/>
-                                    <w:szCs w:val="28"/>
-                                  </w:rPr>
-                                </w:pPr>
                                 <w:r>
                                   <w:rPr>
                                     <w:rFonts w:ascii="Montserrat Medium" w:hAnsi="Montserrat Medium"/>
@@ -551,7 +580,7 @@
                                     <w:sz w:val="28"/>
                                     <w:szCs w:val="28"/>
                                   </w:rPr>
-                                  <w:t>Docente:</w:t>
+                                  <w:t>DS-DPRN2-2202-B2-003</w:t>
                                 </w:r>
                               </w:p>
                               <w:p>
@@ -573,7 +602,71 @@
                                     <w:sz w:val="28"/>
                                     <w:szCs w:val="28"/>
                                   </w:rPr>
-                                  <w:t>Fecha de entrega:</w:t>
+                                  <w:t>Docente: José Francisco Rico Gallegos</w:t>
+                                </w:r>
+                              </w:p>
+                              <w:p>
+                                <w:pPr>
+                                  <w:spacing w:line="360" w:lineRule="auto"/>
+                                  <w:rPr>
+                                    <w:rFonts w:ascii="Montserrat Medium" w:hAnsi="Montserrat Medium"/>
+                                    <w:b/>
+                                    <w:bCs/>
+                                    <w:sz w:val="28"/>
+                                    <w:szCs w:val="28"/>
+                                  </w:rPr>
+                                </w:pPr>
+                                <w:r>
+                                  <w:rPr>
+                                    <w:rFonts w:ascii="Montserrat Medium" w:hAnsi="Montserrat Medium"/>
+                                    <w:b/>
+                                    <w:bCs/>
+                                    <w:sz w:val="28"/>
+                                    <w:szCs w:val="28"/>
+                                  </w:rPr>
+                                  <w:t xml:space="preserve">Fecha de entrega: </w:t>
+                                </w:r>
+                                <w:r>
+                                  <w:rPr>
+                                    <w:rFonts w:ascii="Montserrat Medium" w:hAnsi="Montserrat Medium"/>
+                                    <w:b/>
+                                    <w:bCs/>
+                                    <w:sz w:val="28"/>
+                                    <w:szCs w:val="28"/>
+                                  </w:rPr>
+                                  <w:t>2</w:t>
+                                </w:r>
+                                <w:r>
+                                  <w:rPr>
+                                    <w:rFonts w:ascii="Montserrat Medium" w:hAnsi="Montserrat Medium"/>
+                                    <w:b/>
+                                    <w:bCs/>
+                                    <w:sz w:val="28"/>
+                                    <w:szCs w:val="28"/>
+                                  </w:rPr>
+                                  <w:t xml:space="preserve"> de </w:t>
+                                </w:r>
+                                <w:proofErr w:type="gramStart"/>
+                                <w:r>
+                                  <w:rPr>
+                                    <w:rFonts w:ascii="Montserrat Medium" w:hAnsi="Montserrat Medium"/>
+                                    <w:b/>
+                                    <w:bCs/>
+                                    <w:sz w:val="28"/>
+                                    <w:szCs w:val="28"/>
+                                  </w:rPr>
+                                  <w:t>Noviembre</w:t>
+                                </w:r>
+                                <w:proofErr w:type="gramEnd"/>
+                                <w:r>
+                                  <w:rPr>
+                                    <w:rFonts w:ascii="Montserrat Medium" w:hAnsi="Montserrat Medium"/>
+                                    <w:b/>
+                                    <w:bCs/>
+                                    <w:sz w:val="28"/>
+                                    <w:szCs w:val="28"/>
+                                  </w:rPr>
+                                  <w:t xml:space="preserve"> de 2022</w:t>
                                 </w:r>
                               </w:p>
                               <w:p>
@@ -612,7 +705,7 @@
                     <v:stroke joinstyle="miter"/>
                     <v:path gradientshapeok="t" o:connecttype="rect"/>
                   </v:shapetype>
-                  <v:shape id="Cuadro de texto 6" o:spid="_x0000_s1026" type="#_x0000_t202" style="position:absolute;left:0;text-align:left;margin-left:112.95pt;margin-top:14.35pt;width:328.85pt;height:138pt;z-index:251658241;visibility:visible;mso-wrap-style:square;mso-width-percent:0;mso-height-percent:0;mso-wrap-distance-left:9pt;mso-wrap-distance-top:0;mso-wrap-distance-right:9pt;mso-wrap-distance-bottom:0;mso-position-horizontal:absolute;mso-position-horizontal-relative:text;mso-position-vertical:absolute;mso-position-vertical-relative:text;mso-width-percent:0;mso-height-percent:0;mso-width-relative:margin;mso-height-relative:margin;v-text-anchor:top" o:gfxdata="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" filled="f" stroked="f" strokeweight="2.25pt">
+                  <v:shape id="Cuadro de texto 6" o:spid="_x0000_s1026" type="#_x0000_t202" style="position:absolute;margin-left:97.95pt;margin-top:.55pt;width:402.6pt;height:138pt;z-index:251658241;visibility:visible;mso-wrap-style:square;mso-width-percent:0;mso-height-percent:0;mso-wrap-distance-left:9pt;mso-wrap-distance-top:0;mso-wrap-distance-right:9pt;mso-wrap-distance-bottom:0;mso-position-horizontal:absolute;mso-position-horizontal-relative:margin;mso-position-vertical:absolute;mso-position-vertical-relative:text;mso-width-percent:0;mso-height-percent:0;mso-width-relative:margin;mso-height-relative:margin;v-text-anchor:top" o:gfxdata="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" filled="f" stroked="f" strokeweight="2.25pt">
                     <v:textbox>
                       <w:txbxContent>
                         <w:p>
@@ -654,6 +747,15 @@
                             </w:rPr>
                             <w:t xml:space="preserve"> </w:t>
                           </w:r>
+                          <w:r>
+                            <w:rPr>
+                              <w:rFonts w:ascii="Montserrat Medium" w:hAnsi="Montserrat Medium"/>
+                              <w:bCs/>
+                              <w:sz w:val="28"/>
+                              <w:szCs w:val="28"/>
+                            </w:rPr>
+                            <w:t>Francisco González Antonio</w:t>
+                          </w:r>
                         </w:p>
                         <w:p>
                           <w:pPr>
@@ -684,6 +786,15 @@
                             </w:rPr>
                             <w:t xml:space="preserve"> </w:t>
                           </w:r>
+                          <w:r>
+                            <w:rPr>
+                              <w:rFonts w:ascii="Montserrat Medium" w:hAnsi="Montserrat Medium"/>
+                              <w:bCs/>
+                              <w:sz w:val="28"/>
+                              <w:szCs w:val="28"/>
+                            </w:rPr>
+                            <w:t>ES1821009465</w:t>
+                          </w:r>
                         </w:p>
                         <w:p>
                           <w:pPr>
@@ -706,18 +817,6 @@
                             </w:rPr>
                             <w:t xml:space="preserve">Grupo: </w:t>
                           </w:r>
-                        </w:p>
-                        <w:p>
-                          <w:pPr>
-                            <w:spacing w:line="360" w:lineRule="auto"/>
-                            <w:rPr>
-                              <w:rFonts w:ascii="Montserrat Medium" w:hAnsi="Montserrat Medium"/>
-                              <w:b/>
-                              <w:bCs/>
-                              <w:sz w:val="28"/>
-                              <w:szCs w:val="28"/>
-                            </w:rPr>
-                          </w:pPr>
                           <w:r>
                             <w:rPr>
                               <w:rFonts w:ascii="Montserrat Medium" w:hAnsi="Montserrat Medium"/>
@@ -726,7 +825,7 @@
                               <w:sz w:val="28"/>
                               <w:szCs w:val="28"/>
                             </w:rPr>
-                            <w:t>Docente:</w:t>
+                            <w:t>DS-DPRN2-2202-B2-003</w:t>
                           </w:r>
                         </w:p>
                         <w:p>
@@ -748,7 +847,71 @@
                               <w:sz w:val="28"/>
                               <w:szCs w:val="28"/>
                             </w:rPr>
-                            <w:t>Fecha de entrega:</w:t>
+                            <w:t>Docente: José Francisco Rico Gallegos</w:t>
+                          </w:r>
+                        </w:p>
+                        <w:p>
+                          <w:pPr>
+                            <w:spacing w:line="360" w:lineRule="auto"/>
+                            <w:rPr>
+                              <w:rFonts w:ascii="Montserrat Medium" w:hAnsi="Montserrat Medium"/>
+                              <w:b/>
+                              <w:bCs/>
+                              <w:sz w:val="28"/>
+                              <w:szCs w:val="28"/>
+                            </w:rPr>
+                          </w:pPr>
+                          <w:r>
+                            <w:rPr>
+                              <w:rFonts w:ascii="Montserrat Medium" w:hAnsi="Montserrat Medium"/>
+                              <w:b/>
+                              <w:bCs/>
+                              <w:sz w:val="28"/>
+                              <w:szCs w:val="28"/>
+                            </w:rPr>
+                            <w:t xml:space="preserve">Fecha de entrega: </w:t>
+                          </w:r>
+                          <w:r>
+                            <w:rPr>
+                              <w:rFonts w:ascii="Montserrat Medium" w:hAnsi="Montserrat Medium"/>
+                              <w:b/>
+                              <w:bCs/>
+                              <w:sz w:val="28"/>
+                              <w:szCs w:val="28"/>
+                            </w:rPr>
+                            <w:t>2</w:t>
+                          </w:r>
+                          <w:r>
+                            <w:rPr>
+                              <w:rFonts w:ascii="Montserrat Medium" w:hAnsi="Montserrat Medium"/>
+                              <w:b/>
+                              <w:bCs/>
+                              <w:sz w:val="28"/>
+                              <w:szCs w:val="28"/>
+                            </w:rPr>
+                            <w:t xml:space="preserve"> de </w:t>
+                          </w:r>
+                          <w:proofErr w:type="gramStart"/>
+                          <w:r>
+                            <w:rPr>
+                              <w:rFonts w:ascii="Montserrat Medium" w:hAnsi="Montserrat Medium"/>
+                              <w:b/>
+                              <w:bCs/>
+                              <w:sz w:val="28"/>
+                              <w:szCs w:val="28"/>
+                            </w:rPr>
+                            <w:t>Noviembre</w:t>
+                          </w:r>
+                          <w:proofErr w:type="gramEnd"/>
+                          <w:r>
+                            <w:rPr>
+                              <w:rFonts w:ascii="Montserrat Medium" w:hAnsi="Montserrat Medium"/>
+                              <w:b/>
+                              <w:bCs/>
+                              <w:sz w:val="28"/>
+                              <w:szCs w:val="28"/>
+                            </w:rPr>
+                            <w:t xml:space="preserve"> de 2022</w:t>
                           </w:r>
                         </w:p>
                         <w:p>
@@ -763,6 +926,7 @@
                         </w:p>
                       </w:txbxContent>
                     </v:textbox>
+                    <w10:wrap anchorx="margin"/>
                   </v:shape>
                 </w:pict>
               </mc:Fallback>
@@ -830,52 +994,7 @@
         <w:p>
           <w:pPr>
             <w:widowControl w:val="0"/>
-            <w:spacing w:line="276" w:lineRule="auto"/>
-            <w:rPr>
-              <w:rFonts w:ascii="Montserrat" w:eastAsia="Cambria" w:hAnsi="Montserrat" w:cs="Arial"/>
-              <w:color w:val="000000"/>
-              <w:lang w:val="es-MX" w:eastAsia="es-MX"/>
-            </w:rPr>
-          </w:pPr>
-        </w:p>
-        <w:p>
-          <w:pPr>
-            <w:widowControl w:val="0"/>
-            <w:spacing w:line="276" w:lineRule="auto"/>
-            <w:rPr>
-              <w:rFonts w:ascii="Montserrat" w:eastAsia="Cambria" w:hAnsi="Montserrat" w:cs="Arial"/>
-              <w:color w:val="000000"/>
-              <w:lang w:val="es-MX" w:eastAsia="es-MX"/>
-            </w:rPr>
-          </w:pPr>
-        </w:p>
-        <w:p>
-          <w:pPr>
-            <w:widowControl w:val="0"/>
-            <w:spacing w:line="276" w:lineRule="auto"/>
-            <w:rPr>
-              <w:rFonts w:ascii="Montserrat" w:eastAsia="Cambria" w:hAnsi="Montserrat" w:cs="Arial"/>
-              <w:color w:val="000000"/>
-              <w:lang w:val="es-MX" w:eastAsia="es-MX"/>
-            </w:rPr>
-          </w:pPr>
-        </w:p>
-        <w:p>
-          <w:pPr>
-            <w:widowControl w:val="0"/>
-            <w:spacing w:line="276" w:lineRule="auto"/>
-            <w:rPr>
-              <w:rFonts w:ascii="Montserrat" w:eastAsia="Cambria" w:hAnsi="Montserrat" w:cs="Arial"/>
-              <w:color w:val="000000"/>
-              <w:lang w:val="es-MX" w:eastAsia="es-MX"/>
-            </w:rPr>
-          </w:pPr>
-        </w:p>
-        <w:p>
-          <w:pPr>
-            <w:widowControl w:val="0"/>
             <w:spacing w:line="360" w:lineRule="auto"/>
-            <w:jc w:val="center"/>
             <w:rPr>
               <w:rFonts w:ascii="Montserrat" w:eastAsia="Arial" w:hAnsi="Montserrat" w:cs="Arial"/>
               <w:b/>
@@ -902,8 +1021,20 @@
               <w:szCs w:val="36"/>
               <w:lang w:val="es-MX" w:eastAsia="es-MX"/>
             </w:rPr>
-            <w:t>julio</w:t>
+            <w:t xml:space="preserve">2 de </w:t>
           </w:r>
+          <w:proofErr w:type="gramStart"/>
+          <w:r>
+            <w:rPr>
+              <w:rFonts w:ascii="Montserrat" w:eastAsia="Arial" w:hAnsi="Montserrat" w:cs="Arial"/>
+              <w:b/>
+              <w:sz w:val="36"/>
+              <w:szCs w:val="36"/>
+              <w:lang w:val="es-MX" w:eastAsia="es-MX"/>
+            </w:rPr>
+            <w:t>Noviembre</w:t>
+          </w:r>
+          <w:proofErr w:type="gramEnd"/>
           <w:r>
             <w:rPr>
               <w:rFonts w:ascii="Montserrat" w:eastAsia="Arial" w:hAnsi="Montserrat" w:cs="Arial"/>

</xml_diff>